<commit_message>
Update ERD image on Requirement Document
</commit_message>
<xml_diff>
--- a/docs/Requirement Document/Requirement Document V.1.0.0.docx
+++ b/docs/Requirement Document/Requirement Document V.1.0.0.docx
@@ -231,8 +231,6 @@
       <w:r>
         <w:t xml:space="preserve"> Software</w:t>
       </w:r>
-      <w:bookmarkStart w:id="0" w:name="_GoBack"/>
-      <w:bookmarkEnd w:id="0"/>
     </w:p>
     <w:p>
       <w:r>
@@ -2070,14 +2068,27 @@
       <w:r>
         <w:t xml:space="preserve">Gambar </w:t>
       </w:r>
-      <w:fldSimple w:instr=" SEQ Gambar \* ARABIC ">
-        <w:r>
-          <w:rPr>
-            <w:noProof/>
-          </w:rPr>
-          <w:t>1</w:t>
-        </w:r>
-      </w:fldSimple>
+      <w:r>
+        <w:fldChar w:fldCharType="begin"/>
+      </w:r>
+      <w:r>
+        <w:instrText xml:space="preserve"> SEQ Gambar \* ARABIC </w:instrText>
+      </w:r>
+      <w:r>
+        <w:fldChar w:fldCharType="separate"/>
+      </w:r>
+      <w:r>
+        <w:rPr>
+          <w:noProof/>
+        </w:rPr>
+        <w:t>1</w:t>
+      </w:r>
+      <w:r>
+        <w:rPr>
+          <w:noProof/>
+        </w:rPr>
+        <w:fldChar w:fldCharType="end"/>
+      </w:r>
       <w:r>
         <w:t xml:space="preserve"> Use Case Diagram for User</w:t>
       </w:r>
@@ -2143,14 +2154,27 @@
       <w:r>
         <w:t xml:space="preserve">Gambar </w:t>
       </w:r>
-      <w:fldSimple w:instr=" SEQ Gambar \* ARABIC ">
-        <w:r>
-          <w:rPr>
-            <w:noProof/>
-          </w:rPr>
-          <w:t>2</w:t>
-        </w:r>
-      </w:fldSimple>
+      <w:r>
+        <w:fldChar w:fldCharType="begin"/>
+      </w:r>
+      <w:r>
+        <w:instrText xml:space="preserve"> SEQ Gambar \* ARABIC </w:instrText>
+      </w:r>
+      <w:r>
+        <w:fldChar w:fldCharType="separate"/>
+      </w:r>
+      <w:r>
+        <w:rPr>
+          <w:noProof/>
+        </w:rPr>
+        <w:t>2</w:t>
+      </w:r>
+      <w:r>
+        <w:rPr>
+          <w:noProof/>
+        </w:rPr>
+        <w:fldChar w:fldCharType="end"/>
+      </w:r>
       <w:r>
         <w:t xml:space="preserve"> Use Case Diagram for Merchant</w:t>
       </w:r>
@@ -2216,14 +2240,27 @@
       <w:r>
         <w:t xml:space="preserve">Gambar </w:t>
       </w:r>
-      <w:fldSimple w:instr=" SEQ Gambar \* ARABIC ">
-        <w:r>
-          <w:rPr>
-            <w:noProof/>
-          </w:rPr>
-          <w:t>3</w:t>
-        </w:r>
-      </w:fldSimple>
+      <w:r>
+        <w:fldChar w:fldCharType="begin"/>
+      </w:r>
+      <w:r>
+        <w:instrText xml:space="preserve"> SEQ Gambar \* ARABIC </w:instrText>
+      </w:r>
+      <w:r>
+        <w:fldChar w:fldCharType="separate"/>
+      </w:r>
+      <w:r>
+        <w:rPr>
+          <w:noProof/>
+        </w:rPr>
+        <w:t>3</w:t>
+      </w:r>
+      <w:r>
+        <w:rPr>
+          <w:noProof/>
+        </w:rPr>
+        <w:fldChar w:fldCharType="end"/>
+      </w:r>
       <w:r>
         <w:t xml:space="preserve"> Use Case Diagram for Admin</w:t>
       </w:r>
@@ -14768,15 +14805,16 @@
       <w:pPr>
         <w:keepNext/>
       </w:pPr>
+      <w:bookmarkStart w:id="0" w:name="_GoBack"/>
       <w:r>
         <w:rPr>
           <w:noProof/>
         </w:rPr>
         <w:drawing>
-          <wp:inline distT="0" distB="0" distL="0" distR="0" wp14:anchorId="69D60DD1" wp14:editId="53DD0090">
-            <wp:extent cx="5943600" cy="5097780"/>
-            <wp:effectExtent l="0" t="0" r="0" b="7620"/>
-            <wp:docPr id="2" name="Picture 2"/>
+          <wp:inline distT="0" distB="0" distL="0" distR="0">
+            <wp:extent cx="5943600" cy="5777230"/>
+            <wp:effectExtent l="0" t="0" r="0" b="0"/>
+            <wp:docPr id="5" name="Picture 5"/>
             <wp:cNvGraphicFramePr>
               <a:graphicFrameLocks xmlns:a="http://schemas.openxmlformats.org/drawingml/2006/main" noChangeAspect="1"/>
             </wp:cNvGraphicFramePr>
@@ -14784,11 +14822,11 @@
               <a:graphicData uri="http://schemas.openxmlformats.org/drawingml/2006/picture">
                 <pic:pic xmlns:pic="http://schemas.openxmlformats.org/drawingml/2006/picture">
                   <pic:nvPicPr>
-                    <pic:cNvPr id="2" name="ERD.jpg"/>
+                    <pic:cNvPr id="5" name="ERD.jpg"/>
                     <pic:cNvPicPr/>
                   </pic:nvPicPr>
                   <pic:blipFill>
-                    <a:blip r:embed="rId14">
+                    <a:blip r:embed="rId14" cstate="print">
                       <a:extLst>
                         <a:ext uri="{28A0092B-C50C-407E-A947-70E740481C1C}">
                           <a14:useLocalDpi xmlns:a14="http://schemas.microsoft.com/office/drawing/2010/main" val="0"/>
@@ -14802,7 +14840,7 @@
                   <pic:spPr>
                     <a:xfrm>
                       <a:off x="0" y="0"/>
-                      <a:ext cx="5943600" cy="5097780"/>
+                      <a:ext cx="5943600" cy="5777230"/>
                     </a:xfrm>
                     <a:prstGeom prst="rect">
                       <a:avLst/>
@@ -14814,6 +14852,7 @@
           </wp:inline>
         </w:drawing>
       </w:r>
+      <w:bookmarkEnd w:id="0"/>
     </w:p>
     <w:p>
       <w:pPr>
@@ -14822,14 +14861,27 @@
       <w:r>
         <w:t xml:space="preserve">Gambar </w:t>
       </w:r>
-      <w:fldSimple w:instr=" SEQ Gambar \* ARABIC ">
-        <w:r>
-          <w:rPr>
-            <w:noProof/>
-          </w:rPr>
-          <w:t>4</w:t>
-        </w:r>
-      </w:fldSimple>
+      <w:r>
+        <w:fldChar w:fldCharType="begin"/>
+      </w:r>
+      <w:r>
+        <w:instrText xml:space="preserve"> SEQ Gambar \* ARABIC </w:instrText>
+      </w:r>
+      <w:r>
+        <w:fldChar w:fldCharType="separate"/>
+      </w:r>
+      <w:r>
+        <w:rPr>
+          <w:noProof/>
+        </w:rPr>
+        <w:t>4</w:t>
+      </w:r>
+      <w:r>
+        <w:rPr>
+          <w:noProof/>
+        </w:rPr>
+        <w:fldChar w:fldCharType="end"/>
+      </w:r>
       <w:r>
         <w:t xml:space="preserve"> Entity-Relationship Diagram</w:t>
       </w:r>
@@ -14848,6 +14900,7 @@
         </w:rPr>
       </w:pPr>
       <w:r>
+        <w:lastRenderedPageBreak/>
         <w:br w:type="page"/>
       </w:r>
     </w:p>
@@ -22030,7 +22083,7 @@
 </file>
 
 <file path=customXml/itemProps1.xml><?xml version="1.0" encoding="utf-8"?>
-<ds:datastoreItem xmlns:ds="http://schemas.openxmlformats.org/officeDocument/2006/customXml" ds:itemID="{777CD992-5400-4857-9742-0BCC5F9B75F8}">
+<ds:datastoreItem xmlns:ds="http://schemas.openxmlformats.org/officeDocument/2006/customXml" ds:itemID="{79883FF4-2EF1-43EE-BD01-F0ED9599B9BD}">
   <ds:schemaRefs>
     <ds:schemaRef ds:uri="http://schemas.openxmlformats.org/officeDocument/2006/bibliography"/>
   </ds:schemaRefs>

</xml_diff>

<commit_message>
Edited wrong ERD and change ERD in Requirement Document
</commit_message>
<xml_diff>
--- a/docs/Requirement Document/Requirement Document V.1.0.0.docx
+++ b/docs/Requirement Document/Requirement Document V.1.0.0.docx
@@ -2068,27 +2068,14 @@
       <w:r>
         <w:t xml:space="preserve">Gambar </w:t>
       </w:r>
-      <w:r>
-        <w:fldChar w:fldCharType="begin"/>
-      </w:r>
-      <w:r>
-        <w:instrText xml:space="preserve"> SEQ Gambar \* ARABIC </w:instrText>
-      </w:r>
-      <w:r>
-        <w:fldChar w:fldCharType="separate"/>
-      </w:r>
-      <w:r>
-        <w:rPr>
-          <w:noProof/>
-        </w:rPr>
-        <w:t>1</w:t>
-      </w:r>
-      <w:r>
-        <w:rPr>
-          <w:noProof/>
-        </w:rPr>
-        <w:fldChar w:fldCharType="end"/>
-      </w:r>
+      <w:fldSimple w:instr=" SEQ Gambar \* ARABIC ">
+        <w:r>
+          <w:rPr>
+            <w:noProof/>
+          </w:rPr>
+          <w:t>1</w:t>
+        </w:r>
+      </w:fldSimple>
       <w:r>
         <w:t xml:space="preserve"> Use Case Diagram for User</w:t>
       </w:r>
@@ -2154,27 +2141,14 @@
       <w:r>
         <w:t xml:space="preserve">Gambar </w:t>
       </w:r>
-      <w:r>
-        <w:fldChar w:fldCharType="begin"/>
-      </w:r>
-      <w:r>
-        <w:instrText xml:space="preserve"> SEQ Gambar \* ARABIC </w:instrText>
-      </w:r>
-      <w:r>
-        <w:fldChar w:fldCharType="separate"/>
-      </w:r>
-      <w:r>
-        <w:rPr>
-          <w:noProof/>
-        </w:rPr>
-        <w:t>2</w:t>
-      </w:r>
-      <w:r>
-        <w:rPr>
-          <w:noProof/>
-        </w:rPr>
-        <w:fldChar w:fldCharType="end"/>
-      </w:r>
+      <w:fldSimple w:instr=" SEQ Gambar \* ARABIC ">
+        <w:r>
+          <w:rPr>
+            <w:noProof/>
+          </w:rPr>
+          <w:t>2</w:t>
+        </w:r>
+      </w:fldSimple>
       <w:r>
         <w:t xml:space="preserve"> Use Case Diagram for Merchant</w:t>
       </w:r>
@@ -2240,27 +2214,14 @@
       <w:r>
         <w:t xml:space="preserve">Gambar </w:t>
       </w:r>
-      <w:r>
-        <w:fldChar w:fldCharType="begin"/>
-      </w:r>
-      <w:r>
-        <w:instrText xml:space="preserve"> SEQ Gambar \* ARABIC </w:instrText>
-      </w:r>
-      <w:r>
-        <w:fldChar w:fldCharType="separate"/>
-      </w:r>
-      <w:r>
-        <w:rPr>
-          <w:noProof/>
-        </w:rPr>
-        <w:t>3</w:t>
-      </w:r>
-      <w:r>
-        <w:rPr>
-          <w:noProof/>
-        </w:rPr>
-        <w:fldChar w:fldCharType="end"/>
-      </w:r>
+      <w:fldSimple w:instr=" SEQ Gambar \* ARABIC ">
+        <w:r>
+          <w:rPr>
+            <w:noProof/>
+          </w:rPr>
+          <w:t>3</w:t>
+        </w:r>
+      </w:fldSimple>
       <w:r>
         <w:t xml:space="preserve"> Use Case Diagram for Admin</w:t>
       </w:r>
@@ -14805,16 +14766,15 @@
       <w:pPr>
         <w:keepNext/>
       </w:pPr>
-      <w:bookmarkStart w:id="0" w:name="_GoBack"/>
       <w:r>
         <w:rPr>
           <w:noProof/>
         </w:rPr>
         <w:drawing>
           <wp:inline distT="0" distB="0" distL="0" distR="0">
-            <wp:extent cx="5943600" cy="5777230"/>
-            <wp:effectExtent l="0" t="0" r="0" b="0"/>
-            <wp:docPr id="5" name="Picture 5"/>
+            <wp:extent cx="5943600" cy="5095875"/>
+            <wp:effectExtent l="0" t="0" r="0" b="9525"/>
+            <wp:docPr id="2" name="Picture 2"/>
             <wp:cNvGraphicFramePr>
               <a:graphicFrameLocks xmlns:a="http://schemas.openxmlformats.org/drawingml/2006/main" noChangeAspect="1"/>
             </wp:cNvGraphicFramePr>
@@ -14822,7 +14782,7 @@
               <a:graphicData uri="http://schemas.openxmlformats.org/drawingml/2006/picture">
                 <pic:pic xmlns:pic="http://schemas.openxmlformats.org/drawingml/2006/picture">
                   <pic:nvPicPr>
-                    <pic:cNvPr id="5" name="ERD.jpg"/>
+                    <pic:cNvPr id="2" name="ERD (HMMM).jpg"/>
                     <pic:cNvPicPr/>
                   </pic:nvPicPr>
                   <pic:blipFill>
@@ -14840,7 +14800,7 @@
                   <pic:spPr>
                     <a:xfrm>
                       <a:off x="0" y="0"/>
-                      <a:ext cx="5943600" cy="5777230"/>
+                      <a:ext cx="5943600" cy="5095875"/>
                     </a:xfrm>
                     <a:prstGeom prst="rect">
                       <a:avLst/>
@@ -14852,7 +14812,6 @@
           </wp:inline>
         </w:drawing>
       </w:r>
-      <w:bookmarkEnd w:id="0"/>
     </w:p>
     <w:p>
       <w:pPr>
@@ -14861,46 +14820,20 @@
       <w:r>
         <w:t xml:space="preserve">Gambar </w:t>
       </w:r>
-      <w:r>
-        <w:fldChar w:fldCharType="begin"/>
-      </w:r>
-      <w:r>
-        <w:instrText xml:space="preserve"> SEQ Gambar \* ARABIC </w:instrText>
-      </w:r>
-      <w:r>
-        <w:fldChar w:fldCharType="separate"/>
-      </w:r>
-      <w:r>
-        <w:rPr>
-          <w:noProof/>
-        </w:rPr>
-        <w:t>4</w:t>
-      </w:r>
-      <w:r>
-        <w:rPr>
-          <w:noProof/>
-        </w:rPr>
-        <w:fldChar w:fldCharType="end"/>
-      </w:r>
+      <w:fldSimple w:instr=" SEQ Gambar \* ARABIC ">
+        <w:r>
+          <w:rPr>
+            <w:noProof/>
+          </w:rPr>
+          <w:t>4</w:t>
+        </w:r>
+      </w:fldSimple>
       <w:r>
         <w:t xml:space="preserve"> Entity-Relationship Diagram</w:t>
       </w:r>
-    </w:p>
-    <w:p>
-      <w:pPr>
-        <w:spacing w:after="160" w:line="259" w:lineRule="auto"/>
-        <w:ind w:left="0"/>
-        <w:jc w:val="left"/>
-        <w:rPr>
-          <w:rFonts w:eastAsiaTheme="majorEastAsia" w:cstheme="majorBidi"/>
-          <w:b/>
-          <w:color w:val="525252" w:themeColor="accent3" w:themeShade="80"/>
-          <w:sz w:val="32"/>
-          <w:szCs w:val="32"/>
-        </w:rPr>
-      </w:pPr>
-      <w:r>
-        <w:lastRenderedPageBreak/>
+      <w:bookmarkStart w:id="0" w:name="_GoBack"/>
+      <w:bookmarkEnd w:id="0"/>
+      <w:r>
         <w:br w:type="page"/>
       </w:r>
     </w:p>
@@ -22083,7 +22016,7 @@
 </file>
 
 <file path=customXml/itemProps1.xml><?xml version="1.0" encoding="utf-8"?>
-<ds:datastoreItem xmlns:ds="http://schemas.openxmlformats.org/officeDocument/2006/customXml" ds:itemID="{79883FF4-2EF1-43EE-BD01-F0ED9599B9BD}">
+<ds:datastoreItem xmlns:ds="http://schemas.openxmlformats.org/officeDocument/2006/customXml" ds:itemID="{0F5A4673-14FE-4832-8A96-CA42F6EE55FE}">
   <ds:schemaRefs>
     <ds:schemaRef ds:uri="http://schemas.openxmlformats.org/officeDocument/2006/bibliography"/>
   </ds:schemaRefs>

</xml_diff>

<commit_message>
Edit wrong relation ERD
</commit_message>
<xml_diff>
--- a/docs/Requirement Document/Requirement Document V.1.0.0.docx
+++ b/docs/Requirement Document/Requirement Document V.1.0.0.docx
@@ -2068,14 +2068,27 @@
       <w:r>
         <w:t xml:space="preserve">Gambar </w:t>
       </w:r>
-      <w:fldSimple w:instr=" SEQ Gambar \* ARABIC ">
-        <w:r>
-          <w:rPr>
-            <w:noProof/>
-          </w:rPr>
-          <w:t>1</w:t>
-        </w:r>
-      </w:fldSimple>
+      <w:r>
+        <w:fldChar w:fldCharType="begin"/>
+      </w:r>
+      <w:r>
+        <w:instrText xml:space="preserve"> SEQ Gambar \* ARABIC </w:instrText>
+      </w:r>
+      <w:r>
+        <w:fldChar w:fldCharType="separate"/>
+      </w:r>
+      <w:r>
+        <w:rPr>
+          <w:noProof/>
+        </w:rPr>
+        <w:t>1</w:t>
+      </w:r>
+      <w:r>
+        <w:rPr>
+          <w:noProof/>
+        </w:rPr>
+        <w:fldChar w:fldCharType="end"/>
+      </w:r>
       <w:r>
         <w:t xml:space="preserve"> Use Case Diagram for User</w:t>
       </w:r>
@@ -2141,14 +2154,27 @@
       <w:r>
         <w:t xml:space="preserve">Gambar </w:t>
       </w:r>
-      <w:fldSimple w:instr=" SEQ Gambar \* ARABIC ">
-        <w:r>
-          <w:rPr>
-            <w:noProof/>
-          </w:rPr>
-          <w:t>2</w:t>
-        </w:r>
-      </w:fldSimple>
+      <w:r>
+        <w:fldChar w:fldCharType="begin"/>
+      </w:r>
+      <w:r>
+        <w:instrText xml:space="preserve"> SEQ Gambar \* ARABIC </w:instrText>
+      </w:r>
+      <w:r>
+        <w:fldChar w:fldCharType="separate"/>
+      </w:r>
+      <w:r>
+        <w:rPr>
+          <w:noProof/>
+        </w:rPr>
+        <w:t>2</w:t>
+      </w:r>
+      <w:r>
+        <w:rPr>
+          <w:noProof/>
+        </w:rPr>
+        <w:fldChar w:fldCharType="end"/>
+      </w:r>
       <w:r>
         <w:t xml:space="preserve"> Use Case Diagram for Merchant</w:t>
       </w:r>
@@ -2214,14 +2240,27 @@
       <w:r>
         <w:t xml:space="preserve">Gambar </w:t>
       </w:r>
-      <w:fldSimple w:instr=" SEQ Gambar \* ARABIC ">
-        <w:r>
-          <w:rPr>
-            <w:noProof/>
-          </w:rPr>
-          <w:t>3</w:t>
-        </w:r>
-      </w:fldSimple>
+      <w:r>
+        <w:fldChar w:fldCharType="begin"/>
+      </w:r>
+      <w:r>
+        <w:instrText xml:space="preserve"> SEQ Gambar \* ARABIC </w:instrText>
+      </w:r>
+      <w:r>
+        <w:fldChar w:fldCharType="separate"/>
+      </w:r>
+      <w:r>
+        <w:rPr>
+          <w:noProof/>
+        </w:rPr>
+        <w:t>3</w:t>
+      </w:r>
+      <w:r>
+        <w:rPr>
+          <w:noProof/>
+        </w:rPr>
+        <w:fldChar w:fldCharType="end"/>
+      </w:r>
       <w:r>
         <w:t xml:space="preserve"> Use Case Diagram for Admin</w:t>
       </w:r>
@@ -14774,7 +14813,7 @@
           <wp:inline distT="0" distB="0" distL="0" distR="0">
             <wp:extent cx="5943600" cy="5095875"/>
             <wp:effectExtent l="0" t="0" r="0" b="9525"/>
-            <wp:docPr id="2" name="Picture 2"/>
+            <wp:docPr id="5" name="Picture 5"/>
             <wp:cNvGraphicFramePr>
               <a:graphicFrameLocks xmlns:a="http://schemas.openxmlformats.org/drawingml/2006/main" noChangeAspect="1"/>
             </wp:cNvGraphicFramePr>
@@ -14782,7 +14821,7 @@
               <a:graphicData uri="http://schemas.openxmlformats.org/drawingml/2006/picture">
                 <pic:pic xmlns:pic="http://schemas.openxmlformats.org/drawingml/2006/picture">
                   <pic:nvPicPr>
-                    <pic:cNvPr id="2" name="ERD (HMMM).jpg"/>
+                    <pic:cNvPr id="5" name="ERD.jpg"/>
                     <pic:cNvPicPr/>
                   </pic:nvPicPr>
                   <pic:blipFill>
@@ -14820,22 +14859,35 @@
       <w:r>
         <w:t xml:space="preserve">Gambar </w:t>
       </w:r>
-      <w:fldSimple w:instr=" SEQ Gambar \* ARABIC ">
-        <w:r>
-          <w:rPr>
-            <w:noProof/>
-          </w:rPr>
-          <w:t>4</w:t>
-        </w:r>
-      </w:fldSimple>
+      <w:r>
+        <w:fldChar w:fldCharType="begin"/>
+      </w:r>
+      <w:r>
+        <w:instrText xml:space="preserve"> SEQ Gambar \* ARABIC </w:instrText>
+      </w:r>
+      <w:r>
+        <w:fldChar w:fldCharType="separate"/>
+      </w:r>
+      <w:r>
+        <w:rPr>
+          <w:noProof/>
+        </w:rPr>
+        <w:t>4</w:t>
+      </w:r>
+      <w:r>
+        <w:rPr>
+          <w:noProof/>
+        </w:rPr>
+        <w:fldChar w:fldCharType="end"/>
+      </w:r>
       <w:r>
         <w:t xml:space="preserve"> Entity-Relationship Diagram</w:t>
+      </w:r>
+      <w:r>
+        <w:br w:type="page"/>
       </w:r>
       <w:bookmarkStart w:id="0" w:name="_GoBack"/>
       <w:bookmarkEnd w:id="0"/>
-      <w:r>
-        <w:br w:type="page"/>
-      </w:r>
     </w:p>
     <w:p>
       <w:pPr>
@@ -22016,7 +22068,7 @@
 </file>
 
 <file path=customXml/itemProps1.xml><?xml version="1.0" encoding="utf-8"?>
-<ds:datastoreItem xmlns:ds="http://schemas.openxmlformats.org/officeDocument/2006/customXml" ds:itemID="{0F5A4673-14FE-4832-8A96-CA42F6EE55FE}">
+<ds:datastoreItem xmlns:ds="http://schemas.openxmlformats.org/officeDocument/2006/customXml" ds:itemID="{2EAC0835-A642-4F00-B884-09E878C292EE}">
   <ds:schemaRefs>
     <ds:schemaRef ds:uri="http://schemas.openxmlformats.org/officeDocument/2006/bibliography"/>
   </ds:schemaRefs>

</xml_diff>

<commit_message>
Update document and add unit test for review-controller and file-controller
</commit_message>
<xml_diff>
--- a/docs/Requirement Document/Requirement Document V.1.0.0.docx
+++ b/docs/Requirement Document/Requirement Document V.1.0.0.docx
@@ -13,29 +13,21 @@
     <w:p>
       <w:pPr>
         <w:pStyle w:val="DigitalBookMarket"/>
-      </w:pPr>
-      <w:r>
-        <w:tab/>
-      </w:r>
-      <w:r>
-        <w:t xml:space="preserve">DIGITAL BOOK </w:t>
-      </w:r>
-      <w:r>
-        <w:tab/>
-      </w:r>
-    </w:p>
-    <w:p>
-      <w:pPr>
-        <w:pStyle w:val="DigitalBookMarket"/>
         <w:rPr>
-          <w:sz w:val="80"/>
+          <w:sz w:val="44"/>
         </w:rPr>
       </w:pPr>
       <w:r>
+        <w:t>BOOKMART</w:t>
+      </w:r>
+      <w:r>
+        <w:br/>
+      </w:r>
+      <w:r>
         <w:rPr>
-          <w14:reflection w14:blurRad="63500" w14:stA="55000" w14:stPos="0" w14:endA="0" w14:endPos="85000" w14:dist="0" w14:dir="5400000" w14:fadeDir="5400000" w14:sx="100000" w14:sy="-100000" w14:kx="0" w14:ky="0" w14:algn="bl"/>
+          <w:sz w:val="44"/>
         </w:rPr>
-        <w:t>MARKET</w:t>
+        <w:t>DIGITAL BOOK MARKET</w:t>
       </w:r>
     </w:p>
     <w:p>
@@ -164,16 +156,13 @@
       <w:pPr>
         <w:jc w:val="center"/>
       </w:pPr>
-      <w:r>
-        <w:t>Oleh:</w:t>
-      </w:r>
     </w:p>
     <w:p>
       <w:pPr>
         <w:jc w:val="center"/>
       </w:pPr>
       <w:r>
-        <w:t>Andrew Wijaya</w:t>
+        <w:t>Oleh:</w:t>
       </w:r>
     </w:p>
     <w:p>
@@ -181,7 +170,7 @@
         <w:jc w:val="center"/>
       </w:pPr>
       <w:r>
-        <w:t>Muhamad Baihaqi</w:t>
+        <w:t>Andrew Wijaya</w:t>
       </w:r>
     </w:p>
     <w:p>
@@ -1503,12 +1492,29 @@
             <w:pPr>
               <w:ind w:left="0"/>
               <w:jc w:val="left"/>
-            </w:pPr>
-            <w:r>
               <w:rPr>
                 <w:b w:val="0"/>
               </w:rPr>
+            </w:pPr>
+            <w:r>
+              <w:rPr>
+                <w:b w:val="0"/>
+              </w:rPr>
               <w:t>Book Library</w:t>
+            </w:r>
+            <w:r>
+              <w:rPr>
+                <w:b w:val="0"/>
+              </w:rPr>
+              <w:br/>
+              <w:t>Review</w:t>
+            </w:r>
+            <w:r>
+              <w:rPr>
+                <w:b w:val="0"/>
+              </w:rPr>
+              <w:br/>
+              <w:t>Search</w:t>
             </w:r>
           </w:p>
         </w:tc>
@@ -1623,6 +1629,7 @@
         <w:pStyle w:val="Heading2"/>
       </w:pPr>
       <w:r>
+        <w:lastRenderedPageBreak/>
         <w:t>Karakteristik Pengguna</w:t>
       </w:r>
     </w:p>
@@ -1693,7 +1700,6 @@
                 <w:rStyle w:val="Strong"/>
                 <w:i w:val="0"/>
               </w:rPr>
-              <w:lastRenderedPageBreak/>
               <w:t>Pengguna</w:t>
             </w:r>
           </w:p>
@@ -1878,6 +1884,35 @@
         </w:numPr>
       </w:pPr>
       <w:r>
+        <w:t xml:space="preserve">Sistem hanya dapat digunakan pada perangkat dengan </w:t>
+      </w:r>
+      <w:r>
+        <w:rPr>
+          <w:i/>
+        </w:rPr>
+        <w:t>browser</w:t>
+      </w:r>
+      <w:r>
+        <w:t xml:space="preserve"> yang mendukung JavaScript, seperti Chrome vers. 51, Firefox vers. 54, Edge vers. 14, Safari vers. 10, </w:t>
+      </w:r>
+      <w:r>
+        <w:t xml:space="preserve">dan </w:t>
+      </w:r>
+      <w:bookmarkStart w:id="0" w:name="_GoBack"/>
+      <w:bookmarkEnd w:id="0"/>
+      <w:r>
+        <w:t>Opera vers. 38.</w:t>
+      </w:r>
+    </w:p>
+    <w:p>
+      <w:pPr>
+        <w:pStyle w:val="ListParagraph"/>
+        <w:numPr>
+          <w:ilvl w:val="0"/>
+          <w:numId w:val="2"/>
+        </w:numPr>
+      </w:pPr>
+      <w:r>
         <w:t xml:space="preserve">User yang dapat melihat / mengubah </w:t>
       </w:r>
       <w:r>
@@ -1912,6 +1947,30 @@
       </w:r>
       <w:r>
         <w:t xml:space="preserve"> melakukan pembayaran, dan memberi ulasan pada produk adalah User yang sudah terdaftar.</w:t>
+      </w:r>
+    </w:p>
+    <w:p>
+      <w:pPr>
+        <w:pStyle w:val="ListParagraph"/>
+        <w:numPr>
+          <w:ilvl w:val="0"/>
+          <w:numId w:val="2"/>
+        </w:numPr>
+      </w:pPr>
+      <w:r>
+        <w:t>Merchant yang sudah terdaftar hanya dapat menjual buku layaknya sebuah toko.</w:t>
+      </w:r>
+    </w:p>
+    <w:p>
+      <w:pPr>
+        <w:pStyle w:val="ListParagraph"/>
+        <w:numPr>
+          <w:ilvl w:val="0"/>
+          <w:numId w:val="2"/>
+        </w:numPr>
+      </w:pPr>
+      <w:r>
+        <w:t>Admin yang sudah terdaftar hanya dapat melihat master page dan memblokir pengguna.</w:t>
       </w:r>
     </w:p>
     <w:p>
@@ -2068,27 +2127,14 @@
       <w:r>
         <w:t xml:space="preserve">Gambar </w:t>
       </w:r>
-      <w:r>
-        <w:fldChar w:fldCharType="begin"/>
-      </w:r>
-      <w:r>
-        <w:instrText xml:space="preserve"> SEQ Gambar \* ARABIC </w:instrText>
-      </w:r>
-      <w:r>
-        <w:fldChar w:fldCharType="separate"/>
-      </w:r>
-      <w:r>
-        <w:rPr>
-          <w:noProof/>
-        </w:rPr>
-        <w:t>1</w:t>
-      </w:r>
-      <w:r>
-        <w:rPr>
-          <w:noProof/>
-        </w:rPr>
-        <w:fldChar w:fldCharType="end"/>
-      </w:r>
+      <w:fldSimple w:instr=" SEQ Gambar \* ARABIC ">
+        <w:r>
+          <w:rPr>
+            <w:noProof/>
+          </w:rPr>
+          <w:t>1</w:t>
+        </w:r>
+      </w:fldSimple>
       <w:r>
         <w:t xml:space="preserve"> Use Case Diagram for User</w:t>
       </w:r>
@@ -2154,27 +2200,14 @@
       <w:r>
         <w:t xml:space="preserve">Gambar </w:t>
       </w:r>
-      <w:r>
-        <w:fldChar w:fldCharType="begin"/>
-      </w:r>
-      <w:r>
-        <w:instrText xml:space="preserve"> SEQ Gambar \* ARABIC </w:instrText>
-      </w:r>
-      <w:r>
-        <w:fldChar w:fldCharType="separate"/>
-      </w:r>
-      <w:r>
-        <w:rPr>
-          <w:noProof/>
-        </w:rPr>
-        <w:t>2</w:t>
-      </w:r>
-      <w:r>
-        <w:rPr>
-          <w:noProof/>
-        </w:rPr>
-        <w:fldChar w:fldCharType="end"/>
-      </w:r>
+      <w:fldSimple w:instr=" SEQ Gambar \* ARABIC ">
+        <w:r>
+          <w:rPr>
+            <w:noProof/>
+          </w:rPr>
+          <w:t>2</w:t>
+        </w:r>
+      </w:fldSimple>
       <w:r>
         <w:t xml:space="preserve"> Use Case Diagram for Merchant</w:t>
       </w:r>
@@ -2240,27 +2273,14 @@
       <w:r>
         <w:t xml:space="preserve">Gambar </w:t>
       </w:r>
-      <w:r>
-        <w:fldChar w:fldCharType="begin"/>
-      </w:r>
-      <w:r>
-        <w:instrText xml:space="preserve"> SEQ Gambar \* ARABIC </w:instrText>
-      </w:r>
-      <w:r>
-        <w:fldChar w:fldCharType="separate"/>
-      </w:r>
-      <w:r>
-        <w:rPr>
-          <w:noProof/>
-        </w:rPr>
-        <w:t>3</w:t>
-      </w:r>
-      <w:r>
-        <w:rPr>
-          <w:noProof/>
-        </w:rPr>
-        <w:fldChar w:fldCharType="end"/>
-      </w:r>
+      <w:fldSimple w:instr=" SEQ Gambar \* ARABIC ">
+        <w:r>
+          <w:rPr>
+            <w:noProof/>
+          </w:rPr>
+          <w:t>3</w:t>
+        </w:r>
+      </w:fldSimple>
       <w:r>
         <w:t xml:space="preserve"> Use Case Diagram for Admin</w:t>
       </w:r>
@@ -12578,7 +12598,10 @@
       </w:pPr>
       <w:r>
         <w:lastRenderedPageBreak/>
-        <w:t xml:space="preserve">Edit Master Data </w:t>
+        <w:t>Show</w:t>
+      </w:r>
+      <w:r>
+        <w:t xml:space="preserve"> Master Data </w:t>
       </w:r>
     </w:p>
     <w:tbl>
@@ -12630,7 +12653,10 @@
               <w:cnfStyle w:val="100000000000" w:firstRow="1" w:lastRow="0" w:firstColumn="0" w:lastColumn="0" w:oddVBand="0" w:evenVBand="0" w:oddHBand="0" w:evenHBand="0" w:firstRowFirstColumn="0" w:firstRowLastColumn="0" w:lastRowFirstColumn="0" w:lastRowLastColumn="0"/>
             </w:pPr>
             <w:r>
-              <w:t xml:space="preserve">Edit </w:t>
+              <w:t>Show</w:t>
+            </w:r>
+            <w:r>
+              <w:t xml:space="preserve"> </w:t>
             </w:r>
             <w:r>
               <w:t>Master Data</w:t>
@@ -12674,7 +12700,13 @@
               <w:cnfStyle w:val="000000000000" w:firstRow="0" w:lastRow="0" w:firstColumn="0" w:lastColumn="0" w:oddVBand="0" w:evenVBand="0" w:oddHBand="0" w:evenHBand="0" w:firstRowFirstColumn="0" w:firstRowLastColumn="0" w:lastRowFirstColumn="0" w:lastRowLastColumn="0"/>
             </w:pPr>
             <w:r>
-              <w:t>Access / Edit master data.</w:t>
+              <w:t xml:space="preserve">Access </w:t>
+            </w:r>
+            <w:r>
+              <w:t>to</w:t>
+            </w:r>
+            <w:r>
+              <w:t xml:space="preserve"> master data.</w:t>
             </w:r>
           </w:p>
         </w:tc>
@@ -12759,7 +12791,16 @@
               <w:cnfStyle w:val="000000000000" w:firstRow="0" w:lastRow="0" w:firstColumn="0" w:lastColumn="0" w:oddVBand="0" w:evenVBand="0" w:oddHBand="0" w:evenHBand="0" w:firstRowFirstColumn="0" w:firstRowLastColumn="0" w:lastRowFirstColumn="0" w:lastRowLastColumn="0"/>
             </w:pPr>
             <w:r>
-              <w:t>Admin be able to find, find all, insert, update, and delete master data.</w:t>
+              <w:t>Admin be able to find by keyword and</w:t>
+            </w:r>
+            <w:r>
+              <w:t xml:space="preserve"> find all</w:t>
+            </w:r>
+            <w:r>
+              <w:t xml:space="preserve"> master data</w:t>
+            </w:r>
+            <w:r>
+              <w:t>.</w:t>
             </w:r>
           </w:p>
         </w:tc>
@@ -12841,7 +12882,10 @@
               <w:cnfStyle w:val="000000000000" w:firstRow="0" w:lastRow="0" w:firstColumn="0" w:lastColumn="0" w:oddVBand="0" w:evenVBand="0" w:oddHBand="0" w:evenHBand="0" w:firstRowFirstColumn="0" w:firstRowLastColumn="0" w:lastRowFirstColumn="0" w:lastRowLastColumn="0"/>
             </w:pPr>
             <w:r>
-              <w:t>Admin hasn’t find, find all, insert, update, or delete master data.</w:t>
+              <w:t>Admin hasn’t find, find all</w:t>
+            </w:r>
+            <w:r>
+              <w:t xml:space="preserve"> master data.</w:t>
             </w:r>
           </w:p>
         </w:tc>
@@ -12882,7 +12926,7 @@
               <w:cnfStyle w:val="000000000000" w:firstRow="0" w:lastRow="0" w:firstColumn="0" w:lastColumn="0" w:oddVBand="0" w:evenVBand="0" w:oddHBand="0" w:evenHBand="0" w:firstRowFirstColumn="0" w:firstRowLastColumn="0" w:lastRowFirstColumn="0" w:lastRowLastColumn="0"/>
             </w:pPr>
             <w:r>
-              <w:t>Admin has found, found all, inserted, updated, or deleted master data.</w:t>
+              <w:t>Admin has found, found all master data.</w:t>
             </w:r>
           </w:p>
         </w:tc>
@@ -13057,7 +13101,13 @@
               <w:cnfStyle w:val="000000000000" w:firstRow="0" w:lastRow="0" w:firstColumn="0" w:lastColumn="0" w:oddVBand="0" w:evenVBand="0" w:oddHBand="0" w:evenHBand="0" w:firstRowFirstColumn="0" w:firstRowLastColumn="0" w:lastRowFirstColumn="0" w:lastRowLastColumn="0"/>
             </w:pPr>
             <w:r>
-              <w:t>Admin click Hamburger menu to find, find all, insert, update, or delete data.</w:t>
+              <w:t>Admin click Hamburger menu to</w:t>
+            </w:r>
+            <w:r>
+              <w:t xml:space="preserve"> choose what category to show</w:t>
+            </w:r>
+            <w:r>
+              <w:t>.</w:t>
             </w:r>
           </w:p>
         </w:tc>
@@ -13078,7 +13128,13 @@
               <w:cnfStyle w:val="000000000000" w:firstRow="0" w:lastRow="0" w:firstColumn="0" w:lastColumn="0" w:oddVBand="0" w:evenVBand="0" w:oddHBand="0" w:evenHBand="0" w:firstRowFirstColumn="0" w:firstRowLastColumn="0" w:lastRowFirstColumn="0" w:lastRowLastColumn="0"/>
             </w:pPr>
             <w:r>
-              <w:t>System loads the UI for find, find all, insert, update, or delete data.</w:t>
+              <w:t>System loads the UI for</w:t>
+            </w:r>
+            <w:r>
+              <w:t xml:space="preserve"> find data on clicked category</w:t>
+            </w:r>
+            <w:r>
+              <w:t>.</w:t>
             </w:r>
           </w:p>
         </w:tc>
@@ -13118,7 +13174,19 @@
               <w:cnfStyle w:val="000000000000" w:firstRow="0" w:lastRow="0" w:firstColumn="0" w:lastColumn="0" w:oddVBand="0" w:evenVBand="0" w:oddHBand="0" w:evenHBand="0" w:firstRowFirstColumn="0" w:firstRowLastColumn="0" w:lastRowFirstColumn="0" w:lastRowLastColumn="0"/>
             </w:pPr>
             <w:r>
-              <w:t>Admin insert, update, or delete the data.</w:t>
+              <w:t xml:space="preserve">Admin </w:t>
+            </w:r>
+            <w:r>
+              <w:t xml:space="preserve">search for </w:t>
+            </w:r>
+            <w:r>
+              <w:t>the data</w:t>
+            </w:r>
+            <w:r>
+              <w:t xml:space="preserve"> from the category</w:t>
+            </w:r>
+            <w:r>
+              <w:t>.</w:t>
             </w:r>
           </w:p>
         </w:tc>
@@ -13139,23 +13207,13 @@
               <w:cnfStyle w:val="000000000000" w:firstRow="0" w:lastRow="0" w:firstColumn="0" w:lastColumn="0" w:oddVBand="0" w:evenVBand="0" w:oddHBand="0" w:evenHBand="0" w:firstRowFirstColumn="0" w:firstRowLastColumn="0" w:lastRowFirstColumn="0" w:lastRowLastColumn="0"/>
             </w:pPr>
             <w:r>
-              <w:t>System validates the change format.</w:t>
-            </w:r>
-          </w:p>
-          <w:p>
-            <w:pPr>
-              <w:pStyle w:val="ListParagraph"/>
-              <w:numPr>
-                <w:ilvl w:val="1"/>
-                <w:numId w:val="33"/>
-              </w:numPr>
-              <w:spacing w:after="0"/>
-              <w:ind w:left="432" w:hanging="432"/>
-              <w:jc w:val="left"/>
-              <w:cnfStyle w:val="000000000000" w:firstRow="0" w:lastRow="0" w:firstColumn="0" w:lastColumn="0" w:oddVBand="0" w:evenVBand="0" w:oddHBand="0" w:evenHBand="0" w:firstRowFirstColumn="0" w:firstRowLastColumn="0" w:lastRowFirstColumn="0" w:lastRowLastColumn="0"/>
-            </w:pPr>
-            <w:r>
-              <w:t>System successfully insert, update, or delete data from the system.</w:t>
+              <w:t xml:space="preserve">System successfully </w:t>
+            </w:r>
+            <w:r>
+              <w:t xml:space="preserve">get the </w:t>
+            </w:r>
+            <w:r>
+              <w:t>data from the system.</w:t>
             </w:r>
           </w:p>
         </w:tc>
@@ -13230,7 +13288,19 @@
               <w:cnfStyle w:val="000000000000" w:firstRow="0" w:lastRow="0" w:firstColumn="0" w:lastColumn="0" w:oddVBand="0" w:evenVBand="0" w:oddHBand="0" w:evenHBand="0" w:firstRowFirstColumn="0" w:firstRowLastColumn="0" w:lastRowFirstColumn="0" w:lastRowLastColumn="0"/>
             </w:pPr>
             <w:r>
-              <w:t>Admin failed to insert, update, or delete data due to invalid field format.</w:t>
+              <w:t xml:space="preserve">Admin failed to </w:t>
+            </w:r>
+            <w:r>
+              <w:t>search</w:t>
+            </w:r>
+            <w:r>
+              <w:t xml:space="preserve"> data due to invalid</w:t>
+            </w:r>
+            <w:r>
+              <w:t xml:space="preserve"> keyword</w:t>
+            </w:r>
+            <w:r>
+              <w:t>.</w:t>
             </w:r>
           </w:p>
           <w:p>
@@ -13251,7 +13321,10 @@
               <w:t xml:space="preserve">failed to </w:t>
             </w:r>
             <w:r>
-              <w:t>insert, update, or delete data</w:t>
+              <w:t>search / get</w:t>
+            </w:r>
+            <w:r>
+              <w:t xml:space="preserve"> data</w:t>
             </w:r>
             <w:r>
               <w:t xml:space="preserve"> due to unstable Internet connection.</w:t>
@@ -13745,7 +13818,10 @@
               <w:cnfStyle w:val="000000000000" w:firstRow="0" w:lastRow="0" w:firstColumn="0" w:lastColumn="0" w:oddVBand="0" w:evenVBand="0" w:oddHBand="0" w:evenHBand="0" w:firstRowFirstColumn="0" w:firstRowLastColumn="0" w:lastRowFirstColumn="0" w:lastRowLastColumn="0"/>
             </w:pPr>
             <w:r>
-              <w:t>Admin click “Block User / Merchant” menu from Hamburger menu.</w:t>
+              <w:t>Admin click User / Merchant category</w:t>
+            </w:r>
+            <w:r>
+              <w:t xml:space="preserve"> from Hamburger menu.</w:t>
             </w:r>
           </w:p>
         </w:tc>
@@ -13791,6 +13867,7 @@
                 <w:numId w:val="41"/>
               </w:numPr>
               <w:spacing w:after="0"/>
+              <w:ind w:left="432" w:hanging="450"/>
               <w:jc w:val="left"/>
               <w:cnfStyle w:val="000000000000" w:firstRow="0" w:lastRow="0" w:firstColumn="0" w:lastColumn="0" w:oddVBand="0" w:evenVBand="0" w:oddHBand="0" w:evenHBand="0" w:firstRowFirstColumn="0" w:firstRowLastColumn="0" w:lastRowFirstColumn="0" w:lastRowLastColumn="0"/>
             </w:pPr>
@@ -13854,7 +13931,7 @@
                 <w:numId w:val="40"/>
               </w:numPr>
               <w:spacing w:after="0"/>
-              <w:ind w:left="342"/>
+              <w:ind w:left="432" w:hanging="450"/>
               <w:jc w:val="left"/>
               <w:cnfStyle w:val="000000000000" w:firstRow="0" w:lastRow="0" w:firstColumn="0" w:lastColumn="0" w:oddVBand="0" w:evenVBand="0" w:oddHBand="0" w:evenHBand="0" w:firstRowFirstColumn="0" w:firstRowLastColumn="0" w:lastRowFirstColumn="0" w:lastRowLastColumn="0"/>
             </w:pPr>
@@ -14859,35 +14936,20 @@
       <w:r>
         <w:t xml:space="preserve">Gambar </w:t>
       </w:r>
-      <w:r>
-        <w:fldChar w:fldCharType="begin"/>
-      </w:r>
-      <w:r>
-        <w:instrText xml:space="preserve"> SEQ Gambar \* ARABIC </w:instrText>
-      </w:r>
-      <w:r>
-        <w:fldChar w:fldCharType="separate"/>
-      </w:r>
-      <w:r>
-        <w:rPr>
-          <w:noProof/>
-        </w:rPr>
-        <w:t>4</w:t>
-      </w:r>
-      <w:r>
-        <w:rPr>
-          <w:noProof/>
-        </w:rPr>
-        <w:fldChar w:fldCharType="end"/>
-      </w:r>
+      <w:fldSimple w:instr=" SEQ Gambar \* ARABIC ">
+        <w:r>
+          <w:rPr>
+            <w:noProof/>
+          </w:rPr>
+          <w:t>4</w:t>
+        </w:r>
+      </w:fldSimple>
       <w:r>
         <w:t xml:space="preserve"> Entity-Relationship Diagram</w:t>
       </w:r>
       <w:r>
         <w:br w:type="page"/>
       </w:r>
-      <w:bookmarkStart w:id="0" w:name="_GoBack"/>
-      <w:bookmarkEnd w:id="0"/>
     </w:p>
     <w:p>
       <w:pPr>
@@ -15180,7 +15242,19 @@
       <w:pStyle w:val="copyright"/>
     </w:pPr>
     <w:r>
-      <w:t>© 2019 – Andrew-Baihaqi-Syntia</w:t>
+      <w:t>© 2019 – Andrew</w:t>
+    </w:r>
+    <w:r>
+      <w:t xml:space="preserve"> </w:t>
+    </w:r>
+    <w:r>
+      <w:t>-</w:t>
+    </w:r>
+    <w:r>
+      <w:t xml:space="preserve"> </w:t>
+    </w:r>
+    <w:r>
+      <w:t>Syntia</w:t>
     </w:r>
   </w:p>
 </w:ftr>
@@ -22068,7 +22142,7 @@
 </file>
 
 <file path=customXml/itemProps1.xml><?xml version="1.0" encoding="utf-8"?>
-<ds:datastoreItem xmlns:ds="http://schemas.openxmlformats.org/officeDocument/2006/customXml" ds:itemID="{2EAC0835-A642-4F00-B884-09E878C292EE}">
+<ds:datastoreItem xmlns:ds="http://schemas.openxmlformats.org/officeDocument/2006/customXml" ds:itemID="{E565972F-1397-40ED-BE53-3FFF5F65D963}">
   <ds:schemaRefs>
     <ds:schemaRef ds:uri="http://schemas.openxmlformats.org/officeDocument/2006/bibliography"/>
   </ds:schemaRefs>

</xml_diff>